<commit_message>
consulta de estudiantes y cursos, actualiza estado (ajax)
</commit_message>
<xml_diff>
--- a/modelos/a.docx
+++ b/modelos/a.docx
@@ -51,18 +51,38 @@
             <w:tcW w:w="4414" w:type="dxa"/>
           </w:tcPr>
           <w:p>
-            <w:r>
+            <w:pPr>
+              <w:rPr>
+                <w:strike/>
+              </w:rPr>
+            </w:pPr>
+            <w:r>
+              <w:rPr>
+                <w:strike/>
+              </w:rPr>
               <w:t>-Puede autenticarse</w:t>
             </w:r>
           </w:p>
           <w:p>
             <w:r>
-              <w:t>-Puede consultar profesores</w:t>
-            </w:r>
-          </w:p>
-          <w:p>
-            <w:r>
-              <w:t>-Puede agregar profesores</w:t>
+              <w:t>-</w:t>
+            </w:r>
+            <w:r>
+              <w:rPr>
+                <w:strike/>
+              </w:rPr>
+              <w:t>Puede consultar profesores</w:t>
+            </w:r>
+          </w:p>
+          <w:p>
+            <w:r>
+              <w:t>-</w:t>
+            </w:r>
+            <w:r>
+              <w:rPr>
+                <w:strike/>
+              </w:rPr>
+              <w:t>Puede agregar profesores</w:t>
             </w:r>
           </w:p>
           <w:p>
@@ -72,12 +92,10 @@
           </w:p>
           <w:p>
             <w:r>
-              <w:t>-Puede activar estudiantes (tras comprobar el pago)</w:t>
-            </w:r>
-          </w:p>
-          <w:p>
-            <w:r>
-              <w:t>-Puede filtrar estudiantes activados y no activados, puede eliminar estudiantes no activados.</w:t>
+              <w:t xml:space="preserve">-Puede filtrar estudiantes activados </w:t>
+            </w:r>
+            <w:r>
+              <w:t>inscritos y no inscritos en cursos.</w:t>
             </w:r>
           </w:p>
           <w:p>
@@ -98,7 +116,13 @@
           </w:p>
           <w:p>
             <w:r>
-              <w:t>-Puede ver graficadas las sedes mas populares que imparten cursos presenciales.</w:t>
+              <w:t xml:space="preserve">-Puede ver graficadas las sedes </w:t>
+            </w:r>
+            <w:r>
+              <w:t>más</w:t>
+            </w:r>
+            <w:r>
+              <w:t xml:space="preserve"> populares que imparten cursos presenciales.</w:t>
             </w:r>
           </w:p>
           <w:p>
@@ -135,6 +159,28 @@
           </w:p>
           <w:p>
             <w:r>
+              <w:t xml:space="preserve">-Puede activar estudiantes </w:t>
+            </w:r>
+            <w:r>
+              <w:t xml:space="preserve">de sus </w:t>
+            </w:r>
+            <w:r>
+              <w:t>cursos</w:t>
+            </w:r>
+            <w:bookmarkStart w:id="0" w:name="_GoBack"/>
+            <w:bookmarkEnd w:id="0"/>
+            <w:r>
+              <w:t xml:space="preserve"> </w:t>
+            </w:r>
+            <w:r>
+              <w:t>(tras comprobar el pago)</w:t>
+            </w:r>
+            <w:r>
+              <w:t xml:space="preserve"> </w:t>
+            </w:r>
+          </w:p>
+          <w:p>
+            <w:r>
               <w:t>-Puede consultar estudiantes de sus materias</w:t>
             </w:r>
           </w:p>
@@ -217,6 +263,9 @@
           <w:p>
             <w:r>
               <w:t>Usuario sin registrar</w:t>
+            </w:r>
+            <w:r>
+              <w:t xml:space="preserve"> (Visitante)</w:t>
             </w:r>
           </w:p>
         </w:tc>
@@ -249,8 +298,6 @@
       <w:r>
         <w:t xml:space="preserve">cortos </w:t>
       </w:r>
-      <w:bookmarkStart w:id="0" w:name="_GoBack"/>
-      <w:bookmarkEnd w:id="0"/>
       <w:r>
         <w:t>en modalidad online y presencial, requiere una plataforma donde…</w:t>
       </w:r>

</xml_diff>

<commit_message>
registro y consulta de materias
</commit_message>
<xml_diff>
--- a/modelos/a.docx
+++ b/modelos/a.docx
@@ -92,14 +92,6 @@
           </w:p>
           <w:p>
             <w:r>
-              <w:t xml:space="preserve">-Puede filtrar estudiantes activados </w:t>
-            </w:r>
-            <w:r>
-              <w:t>inscritos y no inscritos en cursos.</w:t>
-            </w:r>
-          </w:p>
-          <w:p>
-            <w:r>
               <w:t>-Puede crear</w:t>
             </w:r>
             <w:r>
@@ -156,25 +148,8 @@
             <w:r>
               <w:t>-Puede consultar estudiantes de sus cursos</w:t>
             </w:r>
-          </w:p>
-          <w:p>
-            <w:r>
-              <w:t xml:space="preserve">-Puede activar estudiantes </w:t>
-            </w:r>
-            <w:r>
-              <w:t xml:space="preserve">de sus </w:t>
-            </w:r>
-            <w:r>
-              <w:t>cursos</w:t>
-            </w:r>
             <w:bookmarkStart w:id="0" w:name="_GoBack"/>
             <w:bookmarkEnd w:id="0"/>
-            <w:r>
-              <w:t xml:space="preserve"> </w:t>
-            </w:r>
-            <w:r>
-              <w:t>(tras comprobar el pago)</w:t>
-            </w:r>
             <w:r>
               <w:t xml:space="preserve"> </w:t>
             </w:r>

</xml_diff>